<commit_message>
Edit Documentation after change in folder name
</commit_message>
<xml_diff>
--- a/Documentation/Upload_LCdata/Document_UploadLCdata.docx
+++ b/Documentation/Upload_LCdata/Document_UploadLCdata.docx
@@ -1195,259 +1195,9 @@
     </w:p>
     <w:p>
       <w:pPr>
-        <w:rPr>
-          <w:rFonts w:ascii="Cambria" w:hAnsi="Cambria"/>
-          <w:sz w:val="20"/>
-          <w:szCs w:val="20"/>
-        </w:rPr>
-      </w:pPr>
-    </w:p>
-    <w:p>
-      <w:pPr>
-        <w:rPr>
-          <w:rFonts w:ascii="Cambria" w:hAnsi="Cambria"/>
-        </w:rPr>
-      </w:pPr>
-      <w:r>
-        <w:rPr>
-          <w:rFonts w:ascii="Cambria" w:hAnsi="Cambria"/>
-          <w:noProof/>
-          <w:lang w:val="en-US"/>
-        </w:rPr>
-        <mc:AlternateContent>
-          <mc:Choice Requires="wps">
-            <w:drawing>
-              <wp:anchor distT="0" distB="0" distL="114300" distR="114300" simplePos="0" relativeHeight="251659264" behindDoc="1" locked="0" layoutInCell="1" allowOverlap="1" wp14:anchorId="7219C3D7" wp14:editId="3CF61832">
-                <wp:simplePos x="0" y="0"/>
-                <wp:positionH relativeFrom="column">
-                  <wp:posOffset>-685800</wp:posOffset>
-                </wp:positionH>
-                <wp:positionV relativeFrom="paragraph">
-                  <wp:posOffset>21590</wp:posOffset>
-                </wp:positionV>
-                <wp:extent cx="6515100" cy="1600200"/>
-                <wp:effectExtent l="50800" t="25400" r="88900" b="101600"/>
-                <wp:wrapNone/>
-                <wp:docPr id="2" name="Rectangle 2"/>
-                <wp:cNvGraphicFramePr/>
-                <a:graphic xmlns:a="http://schemas.openxmlformats.org/drawingml/2006/main">
-                  <a:graphicData uri="http://schemas.microsoft.com/office/word/2010/wordprocessingShape">
-                    <wps:wsp>
-                      <wps:cNvSpPr/>
-                      <wps:spPr>
-                        <a:xfrm>
-                          <a:off x="0" y="0"/>
-                          <a:ext cx="6515100" cy="1600200"/>
-                        </a:xfrm>
-                        <a:prstGeom prst="rect">
-                          <a:avLst/>
-                        </a:prstGeom>
-                        <a:solidFill>
-                          <a:schemeClr val="bg1">
-                            <a:lumMod val="95000"/>
-                          </a:schemeClr>
-                        </a:solidFill>
-                        <a:ln>
-                          <a:solidFill>
-                            <a:schemeClr val="tx1">
-                              <a:lumMod val="50000"/>
-                              <a:lumOff val="50000"/>
-                            </a:schemeClr>
-                          </a:solidFill>
-                        </a:ln>
-                      </wps:spPr>
-                      <wps:style>
-                        <a:lnRef idx="1">
-                          <a:schemeClr val="accent1"/>
-                        </a:lnRef>
-                        <a:fillRef idx="3">
-                          <a:schemeClr val="accent1"/>
-                        </a:fillRef>
-                        <a:effectRef idx="2">
-                          <a:schemeClr val="accent1"/>
-                        </a:effectRef>
-                        <a:fontRef idx="minor">
-                          <a:schemeClr val="lt1"/>
-                        </a:fontRef>
-                      </wps:style>
-                      <wps:bodyPr rot="0" spcFirstLastPara="0" vertOverflow="overflow" horzOverflow="overflow" vert="horz" wrap="square" lIns="91440" tIns="45720" rIns="91440" bIns="45720" numCol="1" spcCol="0" rtlCol="0" fromWordArt="0" anchor="ctr" anchorCtr="0" forceAA="0" compatLnSpc="1">
-                        <a:prstTxWarp prst="textNoShape">
-                          <a:avLst/>
-                        </a:prstTxWarp>
-                        <a:noAutofit/>
-                      </wps:bodyPr>
-                    </wps:wsp>
-                  </a:graphicData>
-                </a:graphic>
-                <wp14:sizeRelH relativeFrom="margin">
-                  <wp14:pctWidth>0</wp14:pctWidth>
-                </wp14:sizeRelH>
-                <wp14:sizeRelV relativeFrom="margin">
-                  <wp14:pctHeight>0</wp14:pctHeight>
-                </wp14:sizeRelV>
-              </wp:anchor>
-            </w:drawing>
-          </mc:Choice>
-          <mc:Fallback>
-            <w:pict>
-              <v:rect id="Rectangle 2" o:spid="_x0000_s1026" style="position:absolute;margin-left:-53.95pt;margin-top:1.7pt;width:513pt;height:126pt;z-index:-251657216;visibility:visible;mso-wrap-style:square;mso-width-percent:0;mso-height-percent:0;mso-wrap-distance-left:9pt;mso-wrap-distance-top:0;mso-wrap-distance-right:9pt;mso-wrap-distance-bottom:0;mso-position-horizontal:absolute;mso-position-horizontal-relative:text;mso-position-vertical:absolute;mso-position-vertical-relative:text;mso-width-percent:0;mso-height-percent:0;mso-width-relative:margin;mso-height-relative:margin;v-text-anchor:middle" o:gfxdata="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" fillcolor="#f2f2f2 [3052]" strokecolor="gray [1629]">
-                <v:shadow on="t" opacity="22937f" mv:blur="40000f" origin=",.5" offset="0,23000emu"/>
-              </v:rect>
-            </w:pict>
-          </mc:Fallback>
-        </mc:AlternateContent>
-      </w:r>
-    </w:p>
-    <w:p>
-      <w:pPr>
-        <w:rPr>
-          <w:rFonts w:ascii="Cambria" w:hAnsi="Cambria"/>
-          <w:color w:val="7F7F7F" w:themeColor="text1" w:themeTint="80"/>
-        </w:rPr>
-      </w:pPr>
-      <w:r>
-        <w:rPr>
-          <w:rFonts w:ascii="Cambria" w:hAnsi="Cambria"/>
-          <w:color w:val="7F7F7F" w:themeColor="text1" w:themeTint="80"/>
-        </w:rPr>
-        <w:t>FILE CORRUPTION</w:t>
-      </w:r>
-    </w:p>
-    <w:p>
-      <w:pPr>
-        <w:ind w:left="-284"/>
-        <w:rPr>
-          <w:rFonts w:ascii="Cambria" w:hAnsi="Cambria"/>
-          <w:color w:val="7F7F7F" w:themeColor="text1" w:themeTint="80"/>
-        </w:rPr>
-      </w:pPr>
-      <w:r>
-        <w:rPr>
-          <w:rFonts w:ascii="Cambria" w:hAnsi="Cambria"/>
-          <w:color w:val="7F7F7F" w:themeColor="text1" w:themeTint="80"/>
-        </w:rPr>
-        <w:t xml:space="preserve">You have to scan </w:t>
-      </w:r>
-      <w:r>
-        <w:rPr>
-          <w:rFonts w:ascii="Cambria" w:hAnsi="Cambria"/>
-          <w:color w:val="7F7F7F" w:themeColor="text1" w:themeTint="80"/>
-        </w:rPr>
-        <w:t>the file</w:t>
-      </w:r>
-      <w:r>
-        <w:rPr>
-          <w:rFonts w:ascii="Cambria" w:hAnsi="Cambria"/>
-          <w:color w:val="7F7F7F" w:themeColor="text1" w:themeTint="80"/>
-        </w:rPr>
-        <w:t xml:space="preserve"> yourself</w:t>
-      </w:r>
-      <w:r>
-        <w:rPr>
-          <w:rFonts w:ascii="Cambria" w:hAnsi="Cambria"/>
-          <w:color w:val="7F7F7F" w:themeColor="text1" w:themeTint="80"/>
-        </w:rPr>
-        <w:t>, as it</w:t>
-      </w:r>
-      <w:r>
-        <w:rPr>
-          <w:rFonts w:ascii="Cambria" w:hAnsi="Cambria"/>
-          <w:color w:val="7F7F7F" w:themeColor="text1" w:themeTint="80"/>
-        </w:rPr>
-        <w:t xml:space="preserve"> may be corrupted: </w:t>
-      </w:r>
-    </w:p>
-    <w:p>
-      <w:pPr>
-        <w:pStyle w:val="ListParagraph"/>
-        <w:numPr>
-          <w:ilvl w:val="0"/>
-          <w:numId w:val="1"/>
-        </w:numPr>
-        <w:rPr>
-          <w:rFonts w:ascii="Cambria" w:hAnsi="Cambria"/>
-          <w:color w:val="7F7F7F" w:themeColor="text1" w:themeTint="80"/>
-        </w:rPr>
-      </w:pPr>
-      <w:r>
-        <w:rPr>
-          <w:rFonts w:ascii="Cambria" w:hAnsi="Cambria"/>
-          <w:color w:val="7F7F7F" w:themeColor="text1" w:themeTint="80"/>
-        </w:rPr>
-        <w:t>Lines</w:t>
-      </w:r>
-      <w:r>
-        <w:rPr>
-          <w:rFonts w:ascii="Cambria" w:hAnsi="Cambria"/>
-          <w:color w:val="7F7F7F" w:themeColor="text1" w:themeTint="80"/>
-        </w:rPr>
-        <w:t xml:space="preserve"> may be truncated or shifted and contains two dates in one line</w:t>
-      </w:r>
-    </w:p>
-    <w:p>
-      <w:pPr>
-        <w:pStyle w:val="ListParagraph"/>
-        <w:numPr>
-          <w:ilvl w:val="0"/>
-          <w:numId w:val="1"/>
-        </w:numPr>
-        <w:rPr>
-          <w:rFonts w:ascii="Cambria" w:hAnsi="Cambria"/>
-          <w:color w:val="7F7F7F" w:themeColor="text1" w:themeTint="80"/>
-        </w:rPr>
-      </w:pPr>
-      <w:r>
-        <w:rPr>
-          <w:rFonts w:ascii="Cambria" w:hAnsi="Cambria"/>
-          <w:color w:val="7F7F7F" w:themeColor="text1" w:themeTint="80"/>
-        </w:rPr>
-        <w:t>Large blocks of data may suddenly jump back in time (no continuity in the data)</w:t>
-      </w:r>
-    </w:p>
-    <w:p>
-      <w:pPr>
-        <w:pStyle w:val="ListParagraph"/>
-        <w:numPr>
-          <w:ilvl w:val="0"/>
-          <w:numId w:val="1"/>
-        </w:numPr>
-        <w:rPr>
-          <w:rFonts w:ascii="Cambria" w:hAnsi="Cambria"/>
-          <w:color w:val="7F7F7F" w:themeColor="text1" w:themeTint="80"/>
-        </w:rPr>
-      </w:pPr>
-      <w:r>
-        <w:rPr>
-          <w:rFonts w:ascii="Cambria" w:hAnsi="Cambria"/>
-          <w:color w:val="7F7F7F" w:themeColor="text1" w:themeTint="80"/>
-        </w:rPr>
-        <w:t>Compression or font problems causes blocks of data to be unreadable.</w:t>
-      </w:r>
-    </w:p>
-    <w:p>
-      <w:pPr>
-        <w:ind w:left="-284"/>
-        <w:rPr>
-          <w:rFonts w:ascii="Cambria" w:hAnsi="Cambria"/>
-          <w:color w:val="7F7F7F" w:themeColor="text1" w:themeTint="80"/>
-        </w:rPr>
-      </w:pPr>
-      <w:r>
-        <w:rPr>
-          <w:rFonts w:ascii="Cambria" w:hAnsi="Cambria"/>
-          <w:color w:val="7F7F7F" w:themeColor="text1" w:themeTint="80"/>
-          <w:sz w:val="20"/>
-          <w:szCs w:val="20"/>
-        </w:rPr>
-        <w:t>You will find some examples of data corruption in the files: trykk_20mar002.dat, trykk_28aug001.dat, and trykk_29nov002.dat</w:t>
-      </w:r>
-    </w:p>
-    <w:p>
-      <w:pPr>
         <w:pStyle w:val="Heading1"/>
       </w:pPr>
       <w:r>
-        <w:lastRenderedPageBreak/>
         <w:t xml:space="preserve">4) </w:t>
       </w:r>
       <w:r>
@@ -1488,7 +1238,16 @@
         <w:t xml:space="preserve"> </w:t>
       </w:r>
       <w:r>
-        <w:t xml:space="preserve">duplicates are disregarded. This process is documented in the Excel sheet </w:t>
+        <w:t xml:space="preserve">duplicates are disregarded. This process is documented in </w:t>
+      </w:r>
+      <w:r>
+        <w:rPr>
+          <w:i/>
+        </w:rPr>
+        <w:t>PressureData/</w:t>
+      </w:r>
+      <w:r>
+        <w:t xml:space="preserve"> </w:t>
       </w:r>
       <w:r>
         <w:rPr>
@@ -2529,6 +2288,225 @@
     </w:p>
     <w:p>
       <w:pPr>
+        <w:rPr>
+          <w:rFonts w:ascii="Cambria" w:hAnsi="Cambria"/>
+          <w:sz w:val="20"/>
+          <w:szCs w:val="20"/>
+        </w:rPr>
+      </w:pPr>
+    </w:p>
+    <w:p>
+      <w:pPr>
+        <w:rPr>
+          <w:rFonts w:ascii="Cambria" w:hAnsi="Cambria"/>
+        </w:rPr>
+      </w:pPr>
+      <w:r>
+        <w:rPr>
+          <w:rFonts w:ascii="Cambria" w:hAnsi="Cambria"/>
+          <w:noProof/>
+          <w:lang w:val="en-US"/>
+        </w:rPr>
+        <mc:AlternateContent>
+          <mc:Choice Requires="wps">
+            <w:drawing>
+              <wp:anchor distT="0" distB="0" distL="114300" distR="114300" simplePos="0" relativeHeight="251748352" behindDoc="1" locked="0" layoutInCell="1" allowOverlap="1" wp14:anchorId="317B8685" wp14:editId="6AE45E1A">
+                <wp:simplePos x="0" y="0"/>
+                <wp:positionH relativeFrom="column">
+                  <wp:posOffset>-685800</wp:posOffset>
+                </wp:positionH>
+                <wp:positionV relativeFrom="paragraph">
+                  <wp:posOffset>21590</wp:posOffset>
+                </wp:positionV>
+                <wp:extent cx="6515100" cy="1600200"/>
+                <wp:effectExtent l="50800" t="25400" r="88900" b="101600"/>
+                <wp:wrapNone/>
+                <wp:docPr id="2" name="Rectangle 2"/>
+                <wp:cNvGraphicFramePr/>
+                <a:graphic xmlns:a="http://schemas.openxmlformats.org/drawingml/2006/main">
+                  <a:graphicData uri="http://schemas.microsoft.com/office/word/2010/wordprocessingShape">
+                    <wps:wsp>
+                      <wps:cNvSpPr/>
+                      <wps:spPr>
+                        <a:xfrm>
+                          <a:off x="0" y="0"/>
+                          <a:ext cx="6515100" cy="1600200"/>
+                        </a:xfrm>
+                        <a:prstGeom prst="rect">
+                          <a:avLst/>
+                        </a:prstGeom>
+                        <a:solidFill>
+                          <a:schemeClr val="bg1">
+                            <a:lumMod val="95000"/>
+                          </a:schemeClr>
+                        </a:solidFill>
+                        <a:ln>
+                          <a:solidFill>
+                            <a:schemeClr val="tx1">
+                              <a:lumMod val="50000"/>
+                              <a:lumOff val="50000"/>
+                            </a:schemeClr>
+                          </a:solidFill>
+                        </a:ln>
+                      </wps:spPr>
+                      <wps:style>
+                        <a:lnRef idx="1">
+                          <a:schemeClr val="accent1"/>
+                        </a:lnRef>
+                        <a:fillRef idx="3">
+                          <a:schemeClr val="accent1"/>
+                        </a:fillRef>
+                        <a:effectRef idx="2">
+                          <a:schemeClr val="accent1"/>
+                        </a:effectRef>
+                        <a:fontRef idx="minor">
+                          <a:schemeClr val="lt1"/>
+                        </a:fontRef>
+                      </wps:style>
+                      <wps:bodyPr rot="0" spcFirstLastPara="0" vertOverflow="overflow" horzOverflow="overflow" vert="horz" wrap="square" lIns="91440" tIns="45720" rIns="91440" bIns="45720" numCol="1" spcCol="0" rtlCol="0" fromWordArt="0" anchor="ctr" anchorCtr="0" forceAA="0" compatLnSpc="1">
+                        <a:prstTxWarp prst="textNoShape">
+                          <a:avLst/>
+                        </a:prstTxWarp>
+                        <a:noAutofit/>
+                      </wps:bodyPr>
+                    </wps:wsp>
+                  </a:graphicData>
+                </a:graphic>
+                <wp14:sizeRelH relativeFrom="margin">
+                  <wp14:pctWidth>0</wp14:pctWidth>
+                </wp14:sizeRelH>
+                <wp14:sizeRelV relativeFrom="margin">
+                  <wp14:pctHeight>0</wp14:pctHeight>
+                </wp14:sizeRelV>
+              </wp:anchor>
+            </w:drawing>
+          </mc:Choice>
+          <mc:Fallback>
+            <w:pict>
+              <v:rect id="Rectangle 2" o:spid="_x0000_s1026" style="position:absolute;margin-left:-53.95pt;margin-top:1.7pt;width:513pt;height:126pt;z-index:-251568128;visibility:visible;mso-wrap-style:square;mso-width-percent:0;mso-height-percent:0;mso-wrap-distance-left:9pt;mso-wrap-distance-top:0;mso-wrap-distance-right:9pt;mso-wrap-distance-bottom:0;mso-position-horizontal:absolute;mso-position-horizontal-relative:text;mso-position-vertical:absolute;mso-position-vertical-relative:text;mso-width-percent:0;mso-height-percent:0;mso-width-relative:margin;mso-height-relative:margin;v-text-anchor:middle" o:gfxdata="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" fillcolor="#f2f2f2 [3052]" strokecolor="gray [1629]">
+                <v:shadow on="t" opacity="22937f" mv:blur="40000f" origin=",.5" offset="0,23000emu"/>
+              </v:rect>
+            </w:pict>
+          </mc:Fallback>
+        </mc:AlternateContent>
+      </w:r>
+    </w:p>
+    <w:p>
+      <w:pPr>
+        <w:rPr>
+          <w:rFonts w:ascii="Cambria" w:hAnsi="Cambria"/>
+          <w:color w:val="7F7F7F" w:themeColor="text1" w:themeTint="80"/>
+        </w:rPr>
+      </w:pPr>
+      <w:r>
+        <w:rPr>
+          <w:rFonts w:ascii="Cambria" w:hAnsi="Cambria"/>
+          <w:color w:val="7F7F7F" w:themeColor="text1" w:themeTint="80"/>
+        </w:rPr>
+        <w:t>FILE CORRUPTION</w:t>
+      </w:r>
+    </w:p>
+    <w:p>
+      <w:pPr>
+        <w:ind w:left="-284"/>
+        <w:rPr>
+          <w:rFonts w:ascii="Cambria" w:hAnsi="Cambria"/>
+          <w:color w:val="7F7F7F" w:themeColor="text1" w:themeTint="80"/>
+        </w:rPr>
+      </w:pPr>
+      <w:r>
+        <w:rPr>
+          <w:rFonts w:ascii="Cambria" w:hAnsi="Cambria"/>
+          <w:color w:val="7F7F7F" w:themeColor="text1" w:themeTint="80"/>
+        </w:rPr>
+        <w:t xml:space="preserve">You have to scan the file yourself, as it may be corrupted: </w:t>
+      </w:r>
+    </w:p>
+    <w:p>
+      <w:pPr>
+        <w:pStyle w:val="ListParagraph"/>
+        <w:numPr>
+          <w:ilvl w:val="0"/>
+          <w:numId w:val="1"/>
+        </w:numPr>
+        <w:rPr>
+          <w:rFonts w:ascii="Cambria" w:hAnsi="Cambria"/>
+          <w:color w:val="7F7F7F" w:themeColor="text1" w:themeTint="80"/>
+        </w:rPr>
+      </w:pPr>
+      <w:r>
+        <w:rPr>
+          <w:rFonts w:ascii="Cambria" w:hAnsi="Cambria"/>
+          <w:color w:val="7F7F7F" w:themeColor="text1" w:themeTint="80"/>
+        </w:rPr>
+        <w:t>Lines may be truncated or shifted and contains two dates in one line</w:t>
+      </w:r>
+    </w:p>
+    <w:p>
+      <w:pPr>
+        <w:pStyle w:val="ListParagraph"/>
+        <w:numPr>
+          <w:ilvl w:val="0"/>
+          <w:numId w:val="1"/>
+        </w:numPr>
+        <w:rPr>
+          <w:rFonts w:ascii="Cambria" w:hAnsi="Cambria"/>
+          <w:color w:val="7F7F7F" w:themeColor="text1" w:themeTint="80"/>
+        </w:rPr>
+      </w:pPr>
+      <w:r>
+        <w:rPr>
+          <w:rFonts w:ascii="Cambria" w:hAnsi="Cambria"/>
+          <w:color w:val="7F7F7F" w:themeColor="text1" w:themeTint="80"/>
+        </w:rPr>
+        <w:t>Large blocks of data may suddenly jump back in time (no continuity in the data)</w:t>
+      </w:r>
+    </w:p>
+    <w:p>
+      <w:pPr>
+        <w:pStyle w:val="ListParagraph"/>
+        <w:numPr>
+          <w:ilvl w:val="0"/>
+          <w:numId w:val="1"/>
+        </w:numPr>
+        <w:rPr>
+          <w:rFonts w:ascii="Cambria" w:hAnsi="Cambria"/>
+          <w:color w:val="7F7F7F" w:themeColor="text1" w:themeTint="80"/>
+        </w:rPr>
+      </w:pPr>
+      <w:r>
+        <w:rPr>
+          <w:rFonts w:ascii="Cambria" w:hAnsi="Cambria"/>
+          <w:color w:val="7F7F7F" w:themeColor="text1" w:themeTint="80"/>
+        </w:rPr>
+        <w:t>Compression or font problems causes blocks of data to be unreadable.</w:t>
+      </w:r>
+    </w:p>
+    <w:p>
+      <w:pPr>
+        <w:ind w:left="-284"/>
+        <w:rPr>
+          <w:rFonts w:ascii="Cambria" w:hAnsi="Cambria"/>
+          <w:color w:val="7F7F7F" w:themeColor="text1" w:themeTint="80"/>
+        </w:rPr>
+      </w:pPr>
+      <w:r>
+        <w:rPr>
+          <w:rFonts w:ascii="Cambria" w:hAnsi="Cambria"/>
+          <w:color w:val="7F7F7F" w:themeColor="text1" w:themeTint="80"/>
+          <w:sz w:val="20"/>
+          <w:szCs w:val="20"/>
+        </w:rPr>
+        <w:t>You will find some examples of data corruption in the files: trykk_20mar002.dat, trykk_28aug001.dat, and trykk_29nov002.dat</w:t>
+      </w:r>
+    </w:p>
+    <w:p>
+      <w:pPr>
+        <w:ind w:left="-1418"/>
+      </w:pPr>
+    </w:p>
+    <w:p>
+      <w:pPr>
         <w:pStyle w:val="Heading1"/>
       </w:pPr>
       <w:r>
@@ -2711,14 +2689,21 @@
         <w:t xml:space="preserve"> </w:t>
       </w:r>
       <w:r>
-        <w:t xml:space="preserve">contained in </w:t>
+        <w:t xml:space="preserve">in </w:t>
       </w:r>
       <w:r>
         <w:rPr>
           <w:b/>
           <w:i/>
         </w:rPr>
-        <w:t>Raw</w:t>
+        <w:t>PressureData</w:t>
+      </w:r>
+      <w:r>
+        <w:rPr>
+          <w:b/>
+          <w:i/>
+        </w:rPr>
+        <w:t>/</w:t>
       </w:r>
       <w:r>
         <w:t xml:space="preserve">. </w:t>
@@ -3097,6 +3082,13 @@
       </w:pPr>
     </w:p>
     <w:p>
+      <w:pPr>
+        <w:rPr>
+          <w:b/>
+        </w:rPr>
+      </w:pPr>
+    </w:p>
+    <w:p>
       <w:r>
         <w:rPr>
           <w:b/>
@@ -3309,7 +3301,16 @@
           <w:b/>
           <w:i/>
         </w:rPr>
-        <w:t xml:space="preserve">Raw </w:t>
+        <w:t>PressureData</w:t>
+      </w:r>
+      <w:bookmarkStart w:id="0" w:name="_GoBack"/>
+      <w:bookmarkEnd w:id="0"/>
+      <w:r>
+        <w:rPr>
+          <w:b/>
+          <w:i/>
+        </w:rPr>
+        <w:t xml:space="preserve"> </w:t>
       </w:r>
       <w:r>
         <w:t xml:space="preserve">containing all raw data) </w:t>
@@ -7395,8 +7396,6 @@
         </w:rPr>
         <w:t>,</w:t>
       </w:r>
-      <w:bookmarkStart w:id="0" w:name="_GoBack"/>
-      <w:bookmarkEnd w:id="0"/>
       <w:r>
         <w:rPr>
           <w:b/>

</xml_diff>